<commit_message>
managed to cross-reference tables
</commit_message>
<xml_diff>
--- a/analysis/paper/paper.docx
+++ b/analysis/paper/paper.docx
@@ -152,7 +152,7 @@
         <w:t xml:space="preserve"> </w:t>
       </w:r>
       <w:r>
-        <w:t xml:space="preserve">21,</w:t>
+        <w:t xml:space="preserve">22,</w:t>
       </w:r>
       <w:r>
         <w:t xml:space="preserve"> </w:t>
@@ -536,7 +536,7 @@
     </w:p>
     <w:bookmarkEnd w:id="26"/>
     <w:bookmarkEnd w:id="27"/>
-    <w:bookmarkStart w:id="36" w:name="materials-and-methods"/>
+    <w:bookmarkStart w:id="38" w:name="materials-and-methods"/>
     <w:p>
       <w:pPr>
         <w:pStyle w:val="Heading1"/>
@@ -545,7 +545,7 @@
         <w:t xml:space="preserve">3. Materials and methods</w:t>
       </w:r>
     </w:p>
-    <w:bookmarkStart w:id="30" w:name="materials"/>
+    <w:bookmarkStart w:id="32" w:name="materials"/>
     <w:p>
       <w:pPr>
         <w:pStyle w:val="Heading3"/>
@@ -604,11 +604,36 @@
         <w:t xml:space="preserve"> </w:t>
       </w:r>
       <w:r>
-        <w:t xml:space="preserve">(Olszewski et al. 2010; Usik et al. 2013)). The analysed samples in this study include only complete cores which preserve a preferential scar outline and a clear DMR (Table 1, Table 2). Levallois end-products from NK were included for comparison with the scar outline. These possessed varied dorsal scar patterns, meaning that they could derive from both Nubian or</w:t>
+        <w:t xml:space="preserve">(Olszewski et al. 2010; Usik et al. 2013)). The analysed samples in this study include only complete cores which preserve a preferential scar outline and a clear DMR (</w:t>
+      </w:r>
+      <w:hyperlink w:anchor="tbl-dataset">
+        <w:r>
+          <w:rPr>
+            <w:rStyle w:val="Hyperlink"/>
+          </w:rPr>
+          <w:t xml:space="preserve">Table 1</w:t>
+        </w:r>
+      </w:hyperlink>
+      <w:r>
+        <w:t xml:space="preserve">,</w:t>
       </w:r>
       <w:r>
         <w:t xml:space="preserve"> </w:t>
       </w:r>
+      <w:hyperlink w:anchor="tbl-preparation">
+        <w:r>
+          <w:rPr>
+            <w:rStyle w:val="Hyperlink"/>
+          </w:rPr>
+          <w:t xml:space="preserve">Table 2</w:t>
+        </w:r>
+      </w:hyperlink>
+      <w:r>
+        <w:t xml:space="preserve">). Levallois end-products from NK were included for comparison with the scar outline. These possessed varied dorsal scar patterns, meaning that they could derive from both Nubian or</w:t>
+      </w:r>
+      <w:r>
+        <w:t xml:space="preserve"> </w:t>
+      </w:r>
       <w:r>
         <w:t xml:space="preserve">‘</w:t>
       </w:r>
@@ -623,14 +648,6 @@
       </w:r>
       <w:r>
         <w:t xml:space="preserve">Levallois cores (Van Peer 1992). Products in the analysed sample had a generally convergent distal end shape, although this encompassed products with wide-ranging morphologies (Table 3).</w:t>
-      </w:r>
-    </w:p>
-    <w:p>
-      <w:pPr>
-        <w:pStyle w:val="TableCaption"/>
-      </w:pPr>
-      <w:r>
-        <w:t xml:space="preserve">Table 1: Assemblages</w:t>
       </w:r>
     </w:p>
     <w:tbl>
@@ -638,393 +655,1481 @@
         <w:tblStyle w:val="Table"/>
         <w:tblW w:type="pct" w:w="5000"/>
         <w:tblLayout w:type="fixed"/>
-        <w:tblLook w:firstRow="1" w:lastRow="0" w:firstColumn="0" w:lastColumn="0" w:noHBand="0" w:noVBand="0" w:val="0020"/>
-        <w:tblCaption w:val="Table 1: Assemblages"/>
+        <w:tblLook w:firstRow="0" w:lastRow="0" w:firstColumn="0" w:lastColumn="0" w:noHBand="0" w:noVBand="0" w:val="0000"/>
       </w:tblPr>
       <w:tblGrid>
-        <w:gridCol w:w="1177"/>
-        <w:gridCol w:w="2033"/>
-        <w:gridCol w:w="856"/>
-        <w:gridCol w:w="1391"/>
-        <w:gridCol w:w="2461"/>
+        <w:gridCol w:w="7920"/>
       </w:tblGrid>
-      <w:tr>
-        <w:trPr>
-          <w:tblHeader w:val="on"/>
-        </w:trPr>
-        <w:tc>
-          <w:tcPr/>
-          <w:p>
-            <w:pPr>
-              <w:pStyle w:val="Compact"/>
-              <w:jc w:val="left"/>
-            </w:pPr>
-            <w:r>
-              <w:t xml:space="preserve">Assemblage</w:t>
-            </w:r>
-          </w:p>
-        </w:tc>
-        <w:tc>
-          <w:tcPr/>
-          <w:p>
-            <w:pPr>
-              <w:pStyle w:val="Compact"/>
-              <w:jc w:val="left"/>
-            </w:pPr>
-            <w:r>
-              <w:t xml:space="preserve">Region</w:t>
-            </w:r>
-          </w:p>
-        </w:tc>
-        <w:tc>
-          <w:tcPr/>
-          <w:p>
-            <w:pPr>
-              <w:pStyle w:val="Compact"/>
-              <w:jc w:val="left"/>
-            </w:pPr>
-            <w:r>
-              <w:t xml:space="preserve">Context</w:t>
-            </w:r>
-          </w:p>
-        </w:tc>
-        <w:tc>
-          <w:tcPr/>
-          <w:p>
-            <w:pPr>
-              <w:pStyle w:val="Compact"/>
-              <w:jc w:val="right"/>
-            </w:pPr>
-            <w:r>
-              <w:t xml:space="preserve">Nubian cores</w:t>
-            </w:r>
-          </w:p>
-        </w:tc>
-        <w:tc>
-          <w:tcPr/>
-          <w:p>
-            <w:pPr>
-              <w:pStyle w:val="Compact"/>
-              <w:jc w:val="left"/>
-            </w:pPr>
-            <w:r>
-              <w:t xml:space="preserve">Levallois end-products</w:t>
-            </w:r>
-          </w:p>
-        </w:tc>
-      </w:tr>
       <w:tr>
         <w:tc>
           <w:tcPr/>
+          <w:bookmarkStart w:id="28" w:name="tbl-dataset"/>
           <w:p>
             <w:pPr>
-              <w:pStyle w:val="Compact"/>
-              <w:jc w:val="left"/>
+              <w:jc w:val="center"/>
+            </w:pPr>
+            <w:pPr>
+              <w:jc w:val="start"/>
+              <w:spacing w:before="200"/>
+              <w:pStyle w:val="ImageCaption"/>
             </w:pPr>
             <w:r>
-              <w:t xml:space="preserve">NK1-Middle</w:t>
+              <w:t xml:space="preserve">Table 1: Summary of assemblage samples.</w:t>
             </w:r>
           </w:p>
-        </w:tc>
-        <w:tc>
-          <w:tcPr/>
-          <w:p>
-            <w:pPr>
-              <w:pStyle w:val="Compact"/>
-              <w:jc w:val="left"/>
-            </w:pPr>
-            <w:r>
-              <w:t xml:space="preserve">Nile Valley, Egypt</w:t>
-            </w:r>
-          </w:p>
-        </w:tc>
-        <w:tc>
-          <w:tcPr/>
-          <w:p>
-            <w:pPr>
-              <w:pStyle w:val="Compact"/>
-              <w:jc w:val="left"/>
-            </w:pPr>
-            <w:r>
-              <w:t xml:space="preserve">Buried</w:t>
-            </w:r>
-          </w:p>
-        </w:tc>
-        <w:tc>
-          <w:tcPr/>
-          <w:p>
-            <w:pPr>
-              <w:pStyle w:val="Compact"/>
-              <w:jc w:val="right"/>
-            </w:pPr>
-            <w:r>
-              <w:t xml:space="preserve">36</w:t>
-            </w:r>
-          </w:p>
-        </w:tc>
-        <w:tc>
-          <w:tcPr/>
-          <w:p>
-            <w:pPr>
-              <w:pStyle w:val="Compact"/>
-              <w:jc w:val="left"/>
-            </w:pPr>
-            <w:r>
-              <w:t xml:space="preserve">61</w:t>
-            </w:r>
-          </w:p>
+          <w:tbl>
+            <w:tblPr>
+              <w:tblStyle w:val="Table"/>
+              <w:tblW w:type="pct" w:w="5000"/>
+              <w:tblLayout w:type="fixed"/>
+              <w:tblLook w:firstRow="1" w:lastRow="0" w:firstColumn="0" w:lastColumn="0" w:noHBand="0" w:noVBand="0" w:val="0020"/>
+            </w:tblPr>
+            <w:tblGrid>
+              <w:gridCol w:w="1177"/>
+              <w:gridCol w:w="2033"/>
+              <w:gridCol w:w="856"/>
+              <w:gridCol w:w="1391"/>
+              <w:gridCol w:w="2461"/>
+            </w:tblGrid>
+            <w:tr>
+              <w:trPr>
+                <w:tblHeader w:val="on"/>
+              </w:trPr>
+              <w:tc>
+                <w:tcPr/>
+                <w:p>
+                  <w:pPr>
+                    <w:pStyle w:val="Compact"/>
+                    <w:jc w:val="left"/>
+                    <w:jc w:val="center"/>
+                  </w:pPr>
+                  <w:r>
+                    <w:t xml:space="preserve">Assemblage</w:t>
+                  </w:r>
+                </w:p>
+              </w:tc>
+              <w:tc>
+                <w:tcPr/>
+                <w:p>
+                  <w:pPr>
+                    <w:pStyle w:val="Compact"/>
+                    <w:jc w:val="left"/>
+                    <w:jc w:val="center"/>
+                  </w:pPr>
+                  <w:r>
+                    <w:t xml:space="preserve">Region</w:t>
+                  </w:r>
+                </w:p>
+              </w:tc>
+              <w:tc>
+                <w:tcPr/>
+                <w:p>
+                  <w:pPr>
+                    <w:pStyle w:val="Compact"/>
+                    <w:jc w:val="left"/>
+                    <w:jc w:val="center"/>
+                  </w:pPr>
+                  <w:r>
+                    <w:t xml:space="preserve">Context</w:t>
+                  </w:r>
+                </w:p>
+              </w:tc>
+              <w:tc>
+                <w:tcPr/>
+                <w:p>
+                  <w:pPr>
+                    <w:pStyle w:val="Compact"/>
+                    <w:jc w:val="left"/>
+                    <w:jc w:val="center"/>
+                  </w:pPr>
+                  <w:r>
+                    <w:t xml:space="preserve">Nubian cores</w:t>
+                  </w:r>
+                </w:p>
+              </w:tc>
+              <w:tc>
+                <w:tcPr/>
+                <w:p>
+                  <w:pPr>
+                    <w:pStyle w:val="Compact"/>
+                    <w:jc w:val="left"/>
+                    <w:jc w:val="center"/>
+                  </w:pPr>
+                  <w:r>
+                    <w:t xml:space="preserve">Levallois end-products</w:t>
+                  </w:r>
+                </w:p>
+              </w:tc>
+            </w:tr>
+            <w:tr>
+              <w:tc>
+                <w:tcPr/>
+                <w:p>
+                  <w:pPr>
+                    <w:pStyle w:val="Compact"/>
+                    <w:jc w:val="left"/>
+                    <w:jc w:val="center"/>
+                  </w:pPr>
+                  <w:r>
+                    <w:t xml:space="preserve">NK1-Middle</w:t>
+                  </w:r>
+                </w:p>
+              </w:tc>
+              <w:tc>
+                <w:tcPr/>
+                <w:p>
+                  <w:pPr>
+                    <w:pStyle w:val="Compact"/>
+                    <w:jc w:val="left"/>
+                    <w:jc w:val="center"/>
+                  </w:pPr>
+                  <w:r>
+                    <w:t xml:space="preserve">Nile Valley, Egypt</w:t>
+                  </w:r>
+                </w:p>
+              </w:tc>
+              <w:tc>
+                <w:tcPr/>
+                <w:p>
+                  <w:pPr>
+                    <w:pStyle w:val="Compact"/>
+                    <w:jc w:val="left"/>
+                    <w:jc w:val="center"/>
+                  </w:pPr>
+                  <w:r>
+                    <w:t xml:space="preserve">Buried</w:t>
+                  </w:r>
+                </w:p>
+              </w:tc>
+              <w:tc>
+                <w:tcPr/>
+                <w:p>
+                  <w:pPr>
+                    <w:pStyle w:val="Compact"/>
+                    <w:jc w:val="left"/>
+                    <w:jc w:val="center"/>
+                  </w:pPr>
+                  <w:r>
+                    <w:t xml:space="preserve">36</w:t>
+                  </w:r>
+                </w:p>
+              </w:tc>
+              <w:tc>
+                <w:tcPr/>
+                <w:p>
+                  <w:pPr>
+                    <w:pStyle w:val="Compact"/>
+                    <w:jc w:val="left"/>
+                    <w:jc w:val="center"/>
+                  </w:pPr>
+                  <w:r>
+                    <w:t xml:space="preserve">61</w:t>
+                  </w:r>
+                </w:p>
+              </w:tc>
+            </w:tr>
+            <w:tr>
+              <w:tc>
+                <w:tcPr/>
+                <w:p>
+                  <w:pPr>
+                    <w:pStyle w:val="Compact"/>
+                    <w:jc w:val="left"/>
+                    <w:jc w:val="center"/>
+                  </w:pPr>
+                  <w:r>
+                    <w:t xml:space="preserve">NK1-Upper</w:t>
+                  </w:r>
+                </w:p>
+              </w:tc>
+              <w:tc>
+                <w:tcPr/>
+                <w:p>
+                  <w:pPr>
+                    <w:pStyle w:val="Compact"/>
+                    <w:jc w:val="left"/>
+                    <w:jc w:val="center"/>
+                  </w:pPr>
+                  <w:r>
+                    <w:t xml:space="preserve">Nile Valley, Egypt</w:t>
+                  </w:r>
+                </w:p>
+              </w:tc>
+              <w:tc>
+                <w:tcPr/>
+                <w:p>
+                  <w:pPr>
+                    <w:pStyle w:val="Compact"/>
+                    <w:jc w:val="left"/>
+                    <w:jc w:val="center"/>
+                  </w:pPr>
+                  <w:r>
+                    <w:t xml:space="preserve">Buried</w:t>
+                  </w:r>
+                </w:p>
+              </w:tc>
+              <w:tc>
+                <w:tcPr/>
+                <w:p>
+                  <w:pPr>
+                    <w:pStyle w:val="Compact"/>
+                    <w:jc w:val="left"/>
+                    <w:jc w:val="center"/>
+                  </w:pPr>
+                  <w:r>
+                    <w:t xml:space="preserve">58</w:t>
+                  </w:r>
+                </w:p>
+              </w:tc>
+              <w:tc>
+                <w:tcPr/>
+                <w:p>
+                  <w:pPr>
+                    <w:pStyle w:val="Compact"/>
+                    <w:jc w:val="left"/>
+                    <w:jc w:val="center"/>
+                  </w:pPr>
+                  <w:r>
+                    <w:t xml:space="preserve">90</w:t>
+                  </w:r>
+                </w:p>
+              </w:tc>
+            </w:tr>
+            <w:tr>
+              <w:tc>
+                <w:tcPr/>
+                <w:p>
+                  <w:pPr>
+                    <w:pStyle w:val="Compact"/>
+                    <w:jc w:val="left"/>
+                    <w:jc w:val="center"/>
+                  </w:pPr>
+                  <w:r>
+                    <w:t xml:space="preserve">NK3</w:t>
+                  </w:r>
+                </w:p>
+              </w:tc>
+              <w:tc>
+                <w:tcPr/>
+                <w:p>
+                  <w:pPr>
+                    <w:pStyle w:val="Compact"/>
+                    <w:jc w:val="left"/>
+                    <w:jc w:val="center"/>
+                  </w:pPr>
+                  <w:r>
+                    <w:t xml:space="preserve">Nile Valley, Egypt</w:t>
+                  </w:r>
+                </w:p>
+              </w:tc>
+              <w:tc>
+                <w:tcPr/>
+                <w:p>
+                  <w:pPr>
+                    <w:pStyle w:val="Compact"/>
+                    <w:jc w:val="left"/>
+                    <w:jc w:val="center"/>
+                  </w:pPr>
+                  <w:r>
+                    <w:t xml:space="preserve">Buried</w:t>
+                  </w:r>
+                </w:p>
+              </w:tc>
+              <w:tc>
+                <w:tcPr/>
+                <w:p>
+                  <w:pPr>
+                    <w:pStyle w:val="Compact"/>
+                    <w:jc w:val="left"/>
+                    <w:jc w:val="center"/>
+                  </w:pPr>
+                  <w:r>
+                    <w:t xml:space="preserve">21</w:t>
+                  </w:r>
+                </w:p>
+              </w:tc>
+              <w:tc>
+                <w:tcPr/>
+                <w:p>
+                  <w:pPr>
+                    <w:pStyle w:val="Compact"/>
+                    <w:jc w:val="left"/>
+                    <w:jc w:val="center"/>
+                  </w:pPr>
+                  <w:r>
+                    <w:t xml:space="preserve">27</w:t>
+                  </w:r>
+                </w:p>
+              </w:tc>
+            </w:tr>
+            <w:tr>
+              <w:tc>
+                <w:tcPr/>
+                <w:p>
+                  <w:pPr>
+                    <w:pStyle w:val="Compact"/>
+                    <w:jc w:val="left"/>
+                    <w:jc w:val="center"/>
+                  </w:pPr>
+                  <w:r>
+                    <w:t xml:space="preserve">TH.571</w:t>
+                  </w:r>
+                </w:p>
+              </w:tc>
+              <w:tc>
+                <w:tcPr/>
+                <w:p>
+                  <w:pPr>
+                    <w:pStyle w:val="Compact"/>
+                    <w:jc w:val="left"/>
+                    <w:jc w:val="center"/>
+                  </w:pPr>
+                  <w:r>
+                    <w:t xml:space="preserve">Dhofar, Oman</w:t>
+                  </w:r>
+                </w:p>
+              </w:tc>
+              <w:tc>
+                <w:tcPr/>
+                <w:p>
+                  <w:pPr>
+                    <w:pStyle w:val="Compact"/>
+                    <w:jc w:val="left"/>
+                    <w:jc w:val="center"/>
+                  </w:pPr>
+                  <w:r>
+                    <w:t xml:space="preserve">Surface</w:t>
+                  </w:r>
+                </w:p>
+              </w:tc>
+              <w:tc>
+                <w:tcPr/>
+                <w:p>
+                  <w:pPr>
+                    <w:pStyle w:val="Compact"/>
+                    <w:jc w:val="left"/>
+                    <w:jc w:val="center"/>
+                  </w:pPr>
+                  <w:r>
+                    <w:t xml:space="preserve">37</w:t>
+                  </w:r>
+                </w:p>
+              </w:tc>
+              <w:tc>
+                <w:tcPr/>
+                <w:p>
+                  <w:pPr>
+                    <w:pStyle w:val="Compact"/>
+                    <w:jc w:val="left"/>
+                    <w:jc w:val="center"/>
+                  </w:pPr>
+                  <w:r>
+                    <w:t xml:space="preserve">-</w:t>
+                  </w:r>
+                </w:p>
+              </w:tc>
+            </w:tr>
+            <w:tr>
+              <w:tc>
+                <w:tcPr/>
+                <w:p>
+                  <w:pPr>
+                    <w:pStyle w:val="Compact"/>
+                    <w:jc w:val="left"/>
+                    <w:jc w:val="center"/>
+                  </w:pPr>
+                  <w:r>
+                    <w:t xml:space="preserve">TH.584</w:t>
+                  </w:r>
+                </w:p>
+              </w:tc>
+              <w:tc>
+                <w:tcPr/>
+                <w:p>
+                  <w:pPr>
+                    <w:pStyle w:val="Compact"/>
+                    <w:jc w:val="left"/>
+                    <w:jc w:val="center"/>
+                  </w:pPr>
+                  <w:r>
+                    <w:t xml:space="preserve">Dhofar, Oman</w:t>
+                  </w:r>
+                </w:p>
+              </w:tc>
+              <w:tc>
+                <w:tcPr/>
+                <w:p>
+                  <w:pPr>
+                    <w:pStyle w:val="Compact"/>
+                    <w:jc w:val="left"/>
+                    <w:jc w:val="center"/>
+                  </w:pPr>
+                  <w:r>
+                    <w:t xml:space="preserve">Surface</w:t>
+                  </w:r>
+                </w:p>
+              </w:tc>
+              <w:tc>
+                <w:tcPr/>
+                <w:p>
+                  <w:pPr>
+                    <w:pStyle w:val="Compact"/>
+                    <w:jc w:val="left"/>
+                    <w:jc w:val="center"/>
+                  </w:pPr>
+                  <w:r>
+                    <w:t xml:space="preserve">14</w:t>
+                  </w:r>
+                </w:p>
+              </w:tc>
+              <w:tc>
+                <w:tcPr/>
+                <w:p>
+                  <w:pPr>
+                    <w:pStyle w:val="Compact"/>
+                    <w:jc w:val="left"/>
+                    <w:jc w:val="center"/>
+                  </w:pPr>
+                  <w:r>
+                    <w:t xml:space="preserve">-</w:t>
+                  </w:r>
+                </w:p>
+              </w:tc>
+            </w:tr>
+          </w:tbl>
+          <w:bookmarkEnd w:id="28"/>
+          <w:p/>
         </w:tc>
       </w:tr>
+    </w:tbl>
+    <w:p>
+      <w:pPr>
+        <w:pStyle w:val="BodyText"/>
+      </w:pPr>
+      <w:r>
+        <w:t xml:space="preserve"> </w:t>
+      </w:r>
+    </w:p>
+    <w:tbl>
+      <w:tblPr>
+        <w:tblStyle w:val="Table"/>
+        <w:tblW w:type="pct" w:w="5000"/>
+        <w:tblLayout w:type="fixed"/>
+        <w:tblLook w:firstRow="0" w:lastRow="0" w:firstColumn="0" w:lastColumn="0" w:noHBand="0" w:noVBand="0" w:val="0000"/>
+      </w:tblPr>
+      <w:tblGrid>
+        <w:gridCol w:w="7920"/>
+      </w:tblGrid>
       <w:tr>
         <w:tc>
           <w:tcPr/>
+          <w:bookmarkStart w:id="29" w:name="tbl-preparation"/>
           <w:p>
             <w:pPr>
-              <w:pStyle w:val="Compact"/>
-              <w:jc w:val="left"/>
+              <w:jc w:val="center"/>
+            </w:pPr>
+            <w:pPr>
+              <w:jc w:val="start"/>
+              <w:spacing w:before="200"/>
+              <w:pStyle w:val="ImageCaption"/>
             </w:pPr>
             <w:r>
-              <w:t xml:space="preserve">NK1-Upper</w:t>
+              <w:t xml:space="preserve">Table 2: Nubian core preparation strategies in NK and TH assemblages</w:t>
             </w:r>
           </w:p>
-        </w:tc>
-        <w:tc>
-          <w:tcPr/>
-          <w:p>
-            <w:pPr>
-              <w:pStyle w:val="Compact"/>
-              <w:jc w:val="left"/>
-            </w:pPr>
-            <w:r>
-              <w:t xml:space="preserve">Nile Valley, Egypt</w:t>
-            </w:r>
-          </w:p>
-        </w:tc>
-        <w:tc>
-          <w:tcPr/>
-          <w:p>
-            <w:pPr>
-              <w:pStyle w:val="Compact"/>
-              <w:jc w:val="left"/>
-            </w:pPr>
-            <w:r>
-              <w:t xml:space="preserve">Buried</w:t>
-            </w:r>
-          </w:p>
-        </w:tc>
-        <w:tc>
-          <w:tcPr/>
-          <w:p>
-            <w:pPr>
-              <w:pStyle w:val="Compact"/>
-              <w:jc w:val="right"/>
-            </w:pPr>
-            <w:r>
-              <w:t xml:space="preserve">58</w:t>
-            </w:r>
-          </w:p>
-        </w:tc>
-        <w:tc>
-          <w:tcPr/>
-          <w:p>
-            <w:pPr>
-              <w:pStyle w:val="Compact"/>
-              <w:jc w:val="left"/>
-            </w:pPr>
-            <w:r>
-              <w:t xml:space="preserve">90</w:t>
-            </w:r>
-          </w:p>
-        </w:tc>
-      </w:tr>
-      <w:tr>
-        <w:tc>
-          <w:tcPr/>
-          <w:p>
-            <w:pPr>
-              <w:pStyle w:val="Compact"/>
-              <w:jc w:val="left"/>
-            </w:pPr>
-            <w:r>
-              <w:t xml:space="preserve">NK3</w:t>
-            </w:r>
-          </w:p>
-        </w:tc>
-        <w:tc>
-          <w:tcPr/>
-          <w:p>
-            <w:pPr>
-              <w:pStyle w:val="Compact"/>
-              <w:jc w:val="left"/>
-            </w:pPr>
-            <w:r>
-              <w:t xml:space="preserve">Nile Valley, Egypt</w:t>
-            </w:r>
-          </w:p>
-        </w:tc>
-        <w:tc>
-          <w:tcPr/>
-          <w:p>
-            <w:pPr>
-              <w:pStyle w:val="Compact"/>
-              <w:jc w:val="left"/>
-            </w:pPr>
-            <w:r>
-              <w:t xml:space="preserve">Buried</w:t>
-            </w:r>
-          </w:p>
-        </w:tc>
-        <w:tc>
-          <w:tcPr/>
-          <w:p>
-            <w:pPr>
-              <w:pStyle w:val="Compact"/>
-              <w:jc w:val="right"/>
-            </w:pPr>
-            <w:r>
-              <w:t xml:space="preserve">21</w:t>
-            </w:r>
-          </w:p>
-        </w:tc>
-        <w:tc>
-          <w:tcPr/>
-          <w:p>
-            <w:pPr>
-              <w:pStyle w:val="Compact"/>
-              <w:jc w:val="left"/>
-            </w:pPr>
-            <w:r>
-              <w:t xml:space="preserve">27</w:t>
-            </w:r>
-          </w:p>
-        </w:tc>
-      </w:tr>
-      <w:tr>
-        <w:tc>
-          <w:tcPr/>
-          <w:p>
-            <w:pPr>
-              <w:pStyle w:val="Compact"/>
-              <w:jc w:val="left"/>
-            </w:pPr>
-            <w:r>
-              <w:t xml:space="preserve">TH.571</w:t>
-            </w:r>
-          </w:p>
-        </w:tc>
-        <w:tc>
-          <w:tcPr/>
-          <w:p>
-            <w:pPr>
-              <w:pStyle w:val="Compact"/>
-              <w:jc w:val="left"/>
-            </w:pPr>
-            <w:r>
-              <w:t xml:space="preserve">Dhofar, Oman</w:t>
-            </w:r>
-          </w:p>
-        </w:tc>
-        <w:tc>
-          <w:tcPr/>
-          <w:p>
-            <w:pPr>
-              <w:pStyle w:val="Compact"/>
-              <w:jc w:val="left"/>
-            </w:pPr>
-            <w:r>
-              <w:t xml:space="preserve">Surface</w:t>
-            </w:r>
-          </w:p>
-        </w:tc>
-        <w:tc>
-          <w:tcPr/>
-          <w:p>
-            <w:pPr>
-              <w:pStyle w:val="Compact"/>
-              <w:jc w:val="right"/>
-            </w:pPr>
-            <w:r>
-              <w:t xml:space="preserve">37</w:t>
-            </w:r>
-          </w:p>
-        </w:tc>
-        <w:tc>
-          <w:tcPr/>
-          <w:p>
-            <w:pPr>
-              <w:pStyle w:val="Compact"/>
-              <w:jc w:val="left"/>
-            </w:pPr>
-            <w:r>
-              <w:t xml:space="preserve">-</w:t>
-            </w:r>
-          </w:p>
-        </w:tc>
-      </w:tr>
-      <w:tr>
-        <w:tc>
-          <w:tcPr/>
-          <w:p>
-            <w:pPr>
-              <w:pStyle w:val="Compact"/>
-              <w:jc w:val="left"/>
-            </w:pPr>
-            <w:r>
-              <w:t xml:space="preserve">TH.584</w:t>
-            </w:r>
-          </w:p>
-        </w:tc>
-        <w:tc>
-          <w:tcPr/>
-          <w:p>
-            <w:pPr>
-              <w:pStyle w:val="Compact"/>
-              <w:jc w:val="left"/>
-            </w:pPr>
-            <w:r>
-              <w:t xml:space="preserve">Dhofar, Oman</w:t>
-            </w:r>
-          </w:p>
-        </w:tc>
-        <w:tc>
-          <w:tcPr/>
-          <w:p>
-            <w:pPr>
-              <w:pStyle w:val="Compact"/>
-              <w:jc w:val="left"/>
-            </w:pPr>
-            <w:r>
-              <w:t xml:space="preserve">Surface</w:t>
-            </w:r>
-          </w:p>
-        </w:tc>
-        <w:tc>
-          <w:tcPr/>
-          <w:p>
-            <w:pPr>
-              <w:pStyle w:val="Compact"/>
-              <w:jc w:val="right"/>
-            </w:pPr>
-            <w:r>
-              <w:t xml:space="preserve">14</w:t>
-            </w:r>
-          </w:p>
-        </w:tc>
-        <w:tc>
-          <w:tcPr/>
-          <w:p>
-            <w:pPr>
-              <w:pStyle w:val="Compact"/>
-              <w:jc w:val="left"/>
-            </w:pPr>
-            <w:r>
-              <w:t xml:space="preserve">-</w:t>
-            </w:r>
-          </w:p>
+          <w:tbl>
+            <w:tblPr>
+              <w:tblStyle w:val="Table"/>
+              <w:tblW w:type="pct" w:w="5000"/>
+              <w:tblLayout w:type="fixed"/>
+              <w:tblLook w:firstRow="1" w:lastRow="0" w:firstColumn="0" w:lastColumn="0" w:noHBand="0" w:noVBand="0" w:val="0020"/>
+            </w:tblPr>
+            <w:tblGrid>
+              <w:gridCol w:w="2420"/>
+              <w:gridCol w:w="2090"/>
+              <w:gridCol w:w="440"/>
+              <w:gridCol w:w="660"/>
+              <w:gridCol w:w="330"/>
+              <w:gridCol w:w="660"/>
+              <w:gridCol w:w="660"/>
+              <w:gridCol w:w="660"/>
+            </w:tblGrid>
+            <w:tr>
+              <w:trPr>
+                <w:tblHeader w:val="on"/>
+              </w:trPr>
+              <w:tc>
+                <w:tcPr/>
+                <w:p>
+                  <w:pPr>
+                    <w:pStyle w:val="Compact"/>
+                    <w:jc w:val="left"/>
+                    <w:jc w:val="center"/>
+                  </w:pPr>
+                  <w:r>
+                    <w:t xml:space="preserve">Preparation direction</w:t>
+                  </w:r>
+                </w:p>
+              </w:tc>
+              <w:tc>
+                <w:tcPr/>
+                <w:p>
+                  <w:pPr>
+                    <w:pStyle w:val="Compact"/>
+                    <w:jc w:val="left"/>
+                    <w:jc w:val="center"/>
+                  </w:pPr>
+                  <w:r>
+                    <w:t xml:space="preserve">Nubian core</w:t>
+                  </w:r>
+                  <w:r>
+                    <w:t xml:space="preserve"> </w:t>
+                  </w:r>
+                  <w:r>
+                    <w:t xml:space="preserve">‘</w:t>
+                  </w:r>
+                  <w:r>
+                    <w:t xml:space="preserve">Type</w:t>
+                  </w:r>
+                  <w:r>
+                    <w:t xml:space="preserve">’</w:t>
+                  </w:r>
+                </w:p>
+              </w:tc>
+              <w:tc>
+                <w:tcPr/>
+                <w:p>
+                  <w:pPr>
+                    <w:pStyle w:val="Compact"/>
+                    <w:jc w:val="right"/>
+                    <w:jc w:val="center"/>
+                  </w:pPr>
+                  <w:r>
+                    <w:t xml:space="preserve">NK</w:t>
+                  </w:r>
+                </w:p>
+              </w:tc>
+              <w:tc>
+                <w:tcPr/>
+                <w:p>
+                  <w:pPr>
+                    <w:pStyle w:val="Compact"/>
+                    <w:jc w:val="right"/>
+                    <w:jc w:val="center"/>
+                  </w:pPr>
+                  <w:r>
+                    <w:t xml:space="preserve">%…4</w:t>
+                  </w:r>
+                </w:p>
+              </w:tc>
+              <w:tc>
+                <w:tcPr/>
+                <w:p>
+                  <w:pPr>
+                    <w:pStyle w:val="Compact"/>
+                    <w:jc w:val="right"/>
+                    <w:jc w:val="center"/>
+                  </w:pPr>
+                  <w:r>
+                    <w:t xml:space="preserve">TH</w:t>
+                  </w:r>
+                </w:p>
+              </w:tc>
+              <w:tc>
+                <w:tcPr/>
+                <w:p>
+                  <w:pPr>
+                    <w:pStyle w:val="Compact"/>
+                    <w:jc w:val="right"/>
+                    <w:jc w:val="center"/>
+                  </w:pPr>
+                  <w:r>
+                    <w:t xml:space="preserve">%…6</w:t>
+                  </w:r>
+                </w:p>
+              </w:tc>
+              <w:tc>
+                <w:tcPr/>
+                <w:p>
+                  <w:pPr>
+                    <w:pStyle w:val="Compact"/>
+                    <w:jc w:val="right"/>
+                    <w:jc w:val="center"/>
+                  </w:pPr>
+                  <w:r>
+                    <w:t xml:space="preserve">Total</w:t>
+                  </w:r>
+                </w:p>
+              </w:tc>
+              <w:tc>
+                <w:tcPr/>
+                <w:p>
+                  <w:pPr>
+                    <w:pStyle w:val="Compact"/>
+                    <w:jc w:val="right"/>
+                    <w:jc w:val="center"/>
+                  </w:pPr>
+                  <w:r>
+                    <w:t xml:space="preserve">%…8</w:t>
+                  </w:r>
+                </w:p>
+              </w:tc>
+            </w:tr>
+            <w:tr>
+              <w:tc>
+                <w:tcPr/>
+                <w:p>
+                  <w:pPr>
+                    <w:pStyle w:val="Compact"/>
+                    <w:jc w:val="left"/>
+                    <w:jc w:val="center"/>
+                  </w:pPr>
+                  <w:r>
+                    <w:t xml:space="preserve">Bidirectional*</w:t>
+                  </w:r>
+                </w:p>
+              </w:tc>
+              <w:tc>
+                <w:tcPr/>
+                <w:p>
+                  <w:pPr>
+                    <w:pStyle w:val="Compact"/>
+                    <w:jc w:val="left"/>
+                    <w:jc w:val="center"/>
+                  </w:pPr>
+                  <w:r>
+                    <w:t xml:space="preserve">-</w:t>
+                  </w:r>
+                </w:p>
+              </w:tc>
+              <w:tc>
+                <w:tcPr/>
+                <w:p>
+                  <w:pPr>
+                    <w:pStyle w:val="Compact"/>
+                    <w:jc w:val="right"/>
+                    <w:jc w:val="center"/>
+                  </w:pPr>
+                  <w:r>
+                    <w:t xml:space="preserve">1</w:t>
+                  </w:r>
+                </w:p>
+              </w:tc>
+              <w:tc>
+                <w:tcPr/>
+                <w:p>
+                  <w:pPr>
+                    <w:pStyle w:val="Compact"/>
+                    <w:jc w:val="right"/>
+                    <w:jc w:val="center"/>
+                  </w:pPr>
+                  <w:r>
+                    <w:t xml:space="preserve">0.9</w:t>
+                  </w:r>
+                </w:p>
+              </w:tc>
+              <w:tc>
+                <w:tcPr/>
+                <w:p>
+                  <w:pPr>
+                    <w:pStyle w:val="Compact"/>
+                    <w:jc w:val="right"/>
+                    <w:jc w:val="center"/>
+                  </w:pPr>
+                  <w:r>
+                    <w:t xml:space="preserve">0</w:t>
+                  </w:r>
+                </w:p>
+              </w:tc>
+              <w:tc>
+                <w:tcPr/>
+                <w:p>
+                  <w:pPr>
+                    <w:pStyle w:val="Compact"/>
+                    <w:jc w:val="right"/>
+                    <w:jc w:val="center"/>
+                  </w:pPr>
+                  <w:r>
+                    <w:t xml:space="preserve">0.0</w:t>
+                  </w:r>
+                </w:p>
+              </w:tc>
+              <w:tc>
+                <w:tcPr/>
+                <w:p>
+                  <w:pPr>
+                    <w:pStyle w:val="Compact"/>
+                    <w:jc w:val="right"/>
+                    <w:jc w:val="center"/>
+                  </w:pPr>
+                  <w:r>
+                    <w:t xml:space="preserve">1</w:t>
+                  </w:r>
+                </w:p>
+              </w:tc>
+              <w:tc>
+                <w:tcPr/>
+                <w:p>
+                  <w:pPr>
+                    <w:pStyle w:val="Compact"/>
+                    <w:jc w:val="right"/>
+                    <w:jc w:val="center"/>
+                  </w:pPr>
+                  <w:r>
+                    <w:t xml:space="preserve">0.6</w:t>
+                  </w:r>
+                </w:p>
+              </w:tc>
+            </w:tr>
+            <w:tr>
+              <w:tc>
+                <w:tcPr/>
+                <w:p>
+                  <w:pPr>
+                    <w:pStyle w:val="Compact"/>
+                    <w:jc w:val="left"/>
+                    <w:jc w:val="center"/>
+                  </w:pPr>
+                  <w:r>
+                    <w:t xml:space="preserve">Bilateral</w:t>
+                  </w:r>
+                </w:p>
+              </w:tc>
+              <w:tc>
+                <w:tcPr/>
+                <w:p>
+                  <w:pPr>
+                    <w:pStyle w:val="Compact"/>
+                    <w:jc w:val="left"/>
+                    <w:jc w:val="center"/>
+                  </w:pPr>
+                  <w:r>
+                    <w:t xml:space="preserve">Type 2</w:t>
+                  </w:r>
+                </w:p>
+              </w:tc>
+              <w:tc>
+                <w:tcPr/>
+                <w:p>
+                  <w:pPr>
+                    <w:pStyle w:val="Compact"/>
+                    <w:jc w:val="right"/>
+                    <w:jc w:val="center"/>
+                  </w:pPr>
+                  <w:r>
+                    <w:t xml:space="preserve">7</w:t>
+                  </w:r>
+                </w:p>
+              </w:tc>
+              <w:tc>
+                <w:tcPr/>
+                <w:p>
+                  <w:pPr>
+                    <w:pStyle w:val="Compact"/>
+                    <w:jc w:val="right"/>
+                    <w:jc w:val="center"/>
+                  </w:pPr>
+                  <w:r>
+                    <w:t xml:space="preserve">6.1</w:t>
+                  </w:r>
+                </w:p>
+              </w:tc>
+              <w:tc>
+                <w:tcPr/>
+                <w:p>
+                  <w:pPr>
+                    <w:pStyle w:val="Compact"/>
+                    <w:jc w:val="right"/>
+                    <w:jc w:val="center"/>
+                  </w:pPr>
+                  <w:r>
+                    <w:t xml:space="preserve">21</w:t>
+                  </w:r>
+                </w:p>
+              </w:tc>
+              <w:tc>
+                <w:tcPr/>
+                <w:p>
+                  <w:pPr>
+                    <w:pStyle w:val="Compact"/>
+                    <w:jc w:val="right"/>
+                    <w:jc w:val="center"/>
+                  </w:pPr>
+                  <w:r>
+                    <w:t xml:space="preserve">41.2</w:t>
+                  </w:r>
+                </w:p>
+              </w:tc>
+              <w:tc>
+                <w:tcPr/>
+                <w:p>
+                  <w:pPr>
+                    <w:pStyle w:val="Compact"/>
+                    <w:jc w:val="right"/>
+                    <w:jc w:val="center"/>
+                  </w:pPr>
+                  <w:r>
+                    <w:t xml:space="preserve">28</w:t>
+                  </w:r>
+                </w:p>
+              </w:tc>
+              <w:tc>
+                <w:tcPr/>
+                <w:p>
+                  <w:pPr>
+                    <w:pStyle w:val="Compact"/>
+                    <w:jc w:val="right"/>
+                    <w:jc w:val="center"/>
+                  </w:pPr>
+                  <w:r>
+                    <w:t xml:space="preserve">16.7</w:t>
+                  </w:r>
+                </w:p>
+              </w:tc>
+            </w:tr>
+            <w:tr>
+              <w:tc>
+                <w:tcPr/>
+                <w:p>
+                  <w:pPr>
+                    <w:pStyle w:val="Compact"/>
+                    <w:jc w:val="left"/>
+                    <w:jc w:val="center"/>
+                  </w:pPr>
+                  <w:r>
+                    <w:t xml:space="preserve">Distal</w:t>
+                  </w:r>
+                </w:p>
+              </w:tc>
+              <w:tc>
+                <w:tcPr/>
+                <w:p>
+                  <w:pPr>
+                    <w:pStyle w:val="Compact"/>
+                    <w:jc w:val="left"/>
+                    <w:jc w:val="center"/>
+                  </w:pPr>
+                  <w:r>
+                    <w:t xml:space="preserve">Type 1</w:t>
+                  </w:r>
+                </w:p>
+              </w:tc>
+              <w:tc>
+                <w:tcPr/>
+                <w:p>
+                  <w:pPr>
+                    <w:pStyle w:val="Compact"/>
+                    <w:jc w:val="right"/>
+                    <w:jc w:val="center"/>
+                  </w:pPr>
+                  <w:r>
+                    <w:t xml:space="preserve">87</w:t>
+                  </w:r>
+                </w:p>
+              </w:tc>
+              <w:tc>
+                <w:tcPr/>
+                <w:p>
+                  <w:pPr>
+                    <w:pStyle w:val="Compact"/>
+                    <w:jc w:val="right"/>
+                    <w:jc w:val="center"/>
+                  </w:pPr>
+                  <w:r>
+                    <w:t xml:space="preserve">75.7</w:t>
+                  </w:r>
+                </w:p>
+              </w:tc>
+              <w:tc>
+                <w:tcPr/>
+                <w:p>
+                  <w:pPr>
+                    <w:pStyle w:val="Compact"/>
+                    <w:jc w:val="right"/>
+                    <w:jc w:val="center"/>
+                  </w:pPr>
+                  <w:r>
+                    <w:t xml:space="preserve">7</w:t>
+                  </w:r>
+                </w:p>
+              </w:tc>
+              <w:tc>
+                <w:tcPr/>
+                <w:p>
+                  <w:pPr>
+                    <w:pStyle w:val="Compact"/>
+                    <w:jc w:val="right"/>
+                    <w:jc w:val="center"/>
+                  </w:pPr>
+                  <w:r>
+                    <w:t xml:space="preserve">13.7</w:t>
+                  </w:r>
+                </w:p>
+              </w:tc>
+              <w:tc>
+                <w:tcPr/>
+                <w:p>
+                  <w:pPr>
+                    <w:pStyle w:val="Compact"/>
+                    <w:jc w:val="right"/>
+                    <w:jc w:val="center"/>
+                  </w:pPr>
+                  <w:r>
+                    <w:t xml:space="preserve">94</w:t>
+                  </w:r>
+                </w:p>
+              </w:tc>
+              <w:tc>
+                <w:tcPr/>
+                <w:p>
+                  <w:pPr>
+                    <w:pStyle w:val="Compact"/>
+                    <w:jc w:val="right"/>
+                    <w:jc w:val="center"/>
+                  </w:pPr>
+                  <w:r>
+                    <w:t xml:space="preserve">56.6</w:t>
+                  </w:r>
+                </w:p>
+              </w:tc>
+            </w:tr>
+            <w:tr>
+              <w:tc>
+                <w:tcPr/>
+                <w:p>
+                  <w:pPr>
+                    <w:pStyle w:val="Compact"/>
+                    <w:jc w:val="left"/>
+                    <w:jc w:val="center"/>
+                  </w:pPr>
+                  <w:r>
+                    <w:t xml:space="preserve">Distal-bilateral</w:t>
+                  </w:r>
+                </w:p>
+              </w:tc>
+              <w:tc>
+                <w:tcPr/>
+                <w:p>
+                  <w:pPr>
+                    <w:pStyle w:val="Compact"/>
+                    <w:jc w:val="left"/>
+                    <w:jc w:val="center"/>
+                  </w:pPr>
+                  <w:r>
+                    <w:t xml:space="preserve">Type 1/2</w:t>
+                  </w:r>
+                </w:p>
+              </w:tc>
+              <w:tc>
+                <w:tcPr/>
+                <w:p>
+                  <w:pPr>
+                    <w:pStyle w:val="Compact"/>
+                    <w:jc w:val="right"/>
+                    <w:jc w:val="center"/>
+                  </w:pPr>
+                  <w:r>
+                    <w:t xml:space="preserve">1</w:t>
+                  </w:r>
+                </w:p>
+              </w:tc>
+              <w:tc>
+                <w:tcPr/>
+                <w:p>
+                  <w:pPr>
+                    <w:pStyle w:val="Compact"/>
+                    <w:jc w:val="right"/>
+                    <w:jc w:val="center"/>
+                  </w:pPr>
+                  <w:r>
+                    <w:t xml:space="preserve">0.9</w:t>
+                  </w:r>
+                </w:p>
+              </w:tc>
+              <w:tc>
+                <w:tcPr/>
+                <w:p>
+                  <w:pPr>
+                    <w:pStyle w:val="Compact"/>
+                    <w:jc w:val="right"/>
+                    <w:jc w:val="center"/>
+                  </w:pPr>
+                  <w:r>
+                    <w:t xml:space="preserve">5</w:t>
+                  </w:r>
+                </w:p>
+              </w:tc>
+              <w:tc>
+                <w:tcPr/>
+                <w:p>
+                  <w:pPr>
+                    <w:pStyle w:val="Compact"/>
+                    <w:jc w:val="right"/>
+                    <w:jc w:val="center"/>
+                  </w:pPr>
+                  <w:r>
+                    <w:t xml:space="preserve">9.8</w:t>
+                  </w:r>
+                </w:p>
+              </w:tc>
+              <w:tc>
+                <w:tcPr/>
+                <w:p>
+                  <w:pPr>
+                    <w:pStyle w:val="Compact"/>
+                    <w:jc w:val="right"/>
+                    <w:jc w:val="center"/>
+                  </w:pPr>
+                  <w:r>
+                    <w:t xml:space="preserve">6</w:t>
+                  </w:r>
+                </w:p>
+              </w:tc>
+              <w:tc>
+                <w:tcPr/>
+                <w:p>
+                  <w:pPr>
+                    <w:pStyle w:val="Compact"/>
+                    <w:jc w:val="right"/>
+                    <w:jc w:val="center"/>
+                  </w:pPr>
+                  <w:r>
+                    <w:t xml:space="preserve">3.6</w:t>
+                  </w:r>
+                </w:p>
+              </w:tc>
+            </w:tr>
+            <w:tr>
+              <w:tc>
+                <w:tcPr/>
+                <w:p>
+                  <w:pPr>
+                    <w:pStyle w:val="Compact"/>
+                    <w:jc w:val="left"/>
+                    <w:jc w:val="center"/>
+                  </w:pPr>
+                  <w:r>
+                    <w:t xml:space="preserve">Distal-lateral-L</w:t>
+                  </w:r>
+                </w:p>
+              </w:tc>
+              <w:tc>
+                <w:tcPr/>
+                <w:p>
+                  <w:pPr>
+                    <w:pStyle w:val="Compact"/>
+                    <w:jc w:val="left"/>
+                    <w:jc w:val="center"/>
+                  </w:pPr>
+                  <w:r>
+                    <w:t xml:space="preserve">Type 1/2</w:t>
+                  </w:r>
+                </w:p>
+              </w:tc>
+              <w:tc>
+                <w:tcPr/>
+                <w:p>
+                  <w:pPr>
+                    <w:pStyle w:val="Compact"/>
+                    <w:jc w:val="right"/>
+                    <w:jc w:val="center"/>
+                  </w:pPr>
+                  <w:r>
+                    <w:t xml:space="preserve">10</w:t>
+                  </w:r>
+                </w:p>
+              </w:tc>
+              <w:tc>
+                <w:tcPr/>
+                <w:p>
+                  <w:pPr>
+                    <w:pStyle w:val="Compact"/>
+                    <w:jc w:val="right"/>
+                    <w:jc w:val="center"/>
+                  </w:pPr>
+                  <w:r>
+                    <w:t xml:space="preserve">8.7</w:t>
+                  </w:r>
+                </w:p>
+              </w:tc>
+              <w:tc>
+                <w:tcPr/>
+                <w:p>
+                  <w:pPr>
+                    <w:pStyle w:val="Compact"/>
+                    <w:jc w:val="right"/>
+                    <w:jc w:val="center"/>
+                  </w:pPr>
+                  <w:r>
+                    <w:t xml:space="preserve">11</w:t>
+                  </w:r>
+                </w:p>
+              </w:tc>
+              <w:tc>
+                <w:tcPr/>
+                <w:p>
+                  <w:pPr>
+                    <w:pStyle w:val="Compact"/>
+                    <w:jc w:val="right"/>
+                    <w:jc w:val="center"/>
+                  </w:pPr>
+                  <w:r>
+                    <w:t xml:space="preserve">21.6</w:t>
+                  </w:r>
+                </w:p>
+              </w:tc>
+              <w:tc>
+                <w:tcPr/>
+                <w:p>
+                  <w:pPr>
+                    <w:pStyle w:val="Compact"/>
+                    <w:jc w:val="right"/>
+                    <w:jc w:val="center"/>
+                  </w:pPr>
+                  <w:r>
+                    <w:t xml:space="preserve">21</w:t>
+                  </w:r>
+                </w:p>
+              </w:tc>
+              <w:tc>
+                <w:tcPr/>
+                <w:p>
+                  <w:pPr>
+                    <w:pStyle w:val="Compact"/>
+                    <w:jc w:val="right"/>
+                    <w:jc w:val="center"/>
+                  </w:pPr>
+                  <w:r>
+                    <w:t xml:space="preserve">12.7</w:t>
+                  </w:r>
+                </w:p>
+              </w:tc>
+            </w:tr>
+            <w:tr>
+              <w:tc>
+                <w:tcPr/>
+                <w:p>
+                  <w:pPr>
+                    <w:pStyle w:val="Compact"/>
+                    <w:jc w:val="left"/>
+                    <w:jc w:val="center"/>
+                  </w:pPr>
+                  <w:r>
+                    <w:t xml:space="preserve">Distal-lateral-R</w:t>
+                  </w:r>
+                </w:p>
+              </w:tc>
+              <w:tc>
+                <w:tcPr/>
+                <w:p>
+                  <w:pPr>
+                    <w:pStyle w:val="Compact"/>
+                    <w:jc w:val="left"/>
+                    <w:jc w:val="center"/>
+                  </w:pPr>
+                  <w:r>
+                    <w:t xml:space="preserve">Type 1/2</w:t>
+                  </w:r>
+                </w:p>
+              </w:tc>
+              <w:tc>
+                <w:tcPr/>
+                <w:p>
+                  <w:pPr>
+                    <w:pStyle w:val="Compact"/>
+                    <w:jc w:val="right"/>
+                    <w:jc w:val="center"/>
+                  </w:pPr>
+                  <w:r>
+                    <w:t xml:space="preserve">8</w:t>
+                  </w:r>
+                </w:p>
+              </w:tc>
+              <w:tc>
+                <w:tcPr/>
+                <w:p>
+                  <w:pPr>
+                    <w:pStyle w:val="Compact"/>
+                    <w:jc w:val="right"/>
+                    <w:jc w:val="center"/>
+                  </w:pPr>
+                  <w:r>
+                    <w:t xml:space="preserve">7.0</w:t>
+                  </w:r>
+                </w:p>
+              </w:tc>
+              <w:tc>
+                <w:tcPr/>
+                <w:p>
+                  <w:pPr>
+                    <w:pStyle w:val="Compact"/>
+                    <w:jc w:val="right"/>
+                    <w:jc w:val="center"/>
+                  </w:pPr>
+                  <w:r>
+                    <w:t xml:space="preserve">7</w:t>
+                  </w:r>
+                </w:p>
+              </w:tc>
+              <w:tc>
+                <w:tcPr/>
+                <w:p>
+                  <w:pPr>
+                    <w:pStyle w:val="Compact"/>
+                    <w:jc w:val="right"/>
+                    <w:jc w:val="center"/>
+                  </w:pPr>
+                  <w:r>
+                    <w:t xml:space="preserve">13.7</w:t>
+                  </w:r>
+                </w:p>
+              </w:tc>
+              <w:tc>
+                <w:tcPr/>
+                <w:p>
+                  <w:pPr>
+                    <w:pStyle w:val="Compact"/>
+                    <w:jc w:val="right"/>
+                    <w:jc w:val="center"/>
+                  </w:pPr>
+                  <w:r>
+                    <w:t xml:space="preserve">15</w:t>
+                  </w:r>
+                </w:p>
+              </w:tc>
+              <w:tc>
+                <w:tcPr/>
+                <w:p>
+                  <w:pPr>
+                    <w:pStyle w:val="Compact"/>
+                    <w:jc w:val="right"/>
+                    <w:jc w:val="center"/>
+                  </w:pPr>
+                  <w:r>
+                    <w:t xml:space="preserve">9.0</w:t>
+                  </w:r>
+                </w:p>
+              </w:tc>
+            </w:tr>
+            <w:tr>
+              <w:tc>
+                <w:tcPr/>
+                <w:p>
+                  <w:pPr>
+                    <w:pStyle w:val="Compact"/>
+                    <w:jc w:val="left"/>
+                    <w:jc w:val="center"/>
+                  </w:pPr>
+                  <w:r>
+                    <w:t xml:space="preserve">Indeterminate</w:t>
+                  </w:r>
+                </w:p>
+              </w:tc>
+              <w:tc>
+                <w:tcPr/>
+                <w:p>
+                  <w:pPr>
+                    <w:pStyle w:val="Compact"/>
+                    <w:jc w:val="left"/>
+                    <w:jc w:val="center"/>
+                  </w:pPr>
+                  <w:r>
+                    <w:t xml:space="preserve">-</w:t>
+                  </w:r>
+                </w:p>
+              </w:tc>
+              <w:tc>
+                <w:tcPr/>
+                <w:p>
+                  <w:pPr>
+                    <w:pStyle w:val="Compact"/>
+                    <w:jc w:val="right"/>
+                    <w:jc w:val="center"/>
+                  </w:pPr>
+                  <w:r>
+                    <w:t xml:space="preserve">1</w:t>
+                  </w:r>
+                </w:p>
+              </w:tc>
+              <w:tc>
+                <w:tcPr/>
+                <w:p>
+                  <w:pPr>
+                    <w:pStyle w:val="Compact"/>
+                    <w:jc w:val="right"/>
+                    <w:jc w:val="center"/>
+                  </w:pPr>
+                  <w:r>
+                    <w:t xml:space="preserve">0.9</w:t>
+                  </w:r>
+                </w:p>
+              </w:tc>
+              <w:tc>
+                <w:tcPr/>
+                <w:p>
+                  <w:pPr>
+                    <w:pStyle w:val="Compact"/>
+                    <w:jc w:val="right"/>
+                    <w:jc w:val="center"/>
+                  </w:pPr>
+                  <w:r>
+                    <w:t xml:space="preserve">0</w:t>
+                  </w:r>
+                </w:p>
+              </w:tc>
+              <w:tc>
+                <w:tcPr/>
+                <w:p>
+                  <w:pPr>
+                    <w:pStyle w:val="Compact"/>
+                    <w:jc w:val="right"/>
+                    <w:jc w:val="center"/>
+                  </w:pPr>
+                  <w:r>
+                    <w:t xml:space="preserve">0.0</w:t>
+                  </w:r>
+                </w:p>
+              </w:tc>
+              <w:tc>
+                <w:tcPr/>
+                <w:p>
+                  <w:pPr>
+                    <w:pStyle w:val="Compact"/>
+                    <w:jc w:val="right"/>
+                    <w:jc w:val="center"/>
+                  </w:pPr>
+                  <w:r>
+                    <w:t xml:space="preserve">1</w:t>
+                  </w:r>
+                </w:p>
+              </w:tc>
+              <w:tc>
+                <w:tcPr/>
+                <w:p>
+                  <w:pPr>
+                    <w:pStyle w:val="Compact"/>
+                    <w:jc w:val="right"/>
+                    <w:jc w:val="center"/>
+                  </w:pPr>
+                  <w:r>
+                    <w:t xml:space="preserve">0.6</w:t>
+                  </w:r>
+                </w:p>
+              </w:tc>
+            </w:tr>
+            <w:tr>
+              <w:tc>
+                <w:tcPr/>
+                <w:p>
+                  <w:pPr>
+                    <w:pStyle w:val="Compact"/>
+                    <w:jc w:val="left"/>
+                    <w:jc w:val="center"/>
+                  </w:pPr>
+                  <w:r>
+                    <w:t xml:space="preserve">Total</w:t>
+                  </w:r>
+                </w:p>
+              </w:tc>
+              <w:tc>
+                <w:tcPr/>
+                <w:p>
+                  <w:pPr>
+                    <w:pStyle w:val="Compact"/>
+                    <w:jc w:val="left"/>
+                    <w:jc w:val="center"/>
+                  </w:pPr>
+                  <w:r>
+                    <w:t xml:space="preserve">NA</w:t>
+                  </w:r>
+                </w:p>
+              </w:tc>
+              <w:tc>
+                <w:tcPr/>
+                <w:p>
+                  <w:pPr>
+                    <w:pStyle w:val="Compact"/>
+                    <w:jc w:val="right"/>
+                    <w:jc w:val="center"/>
+                  </w:pPr>
+                  <w:r>
+                    <w:t xml:space="preserve">115</w:t>
+                  </w:r>
+                </w:p>
+              </w:tc>
+              <w:tc>
+                <w:tcPr/>
+                <w:p>
+                  <w:pPr>
+                    <w:pStyle w:val="Compact"/>
+                    <w:jc w:val="right"/>
+                    <w:jc w:val="center"/>
+                  </w:pPr>
+                  <w:r>
+                    <w:t xml:space="preserve">NA</w:t>
+                  </w:r>
+                </w:p>
+              </w:tc>
+              <w:tc>
+                <w:tcPr/>
+                <w:p>
+                  <w:pPr>
+                    <w:pStyle w:val="Compact"/>
+                    <w:jc w:val="right"/>
+                    <w:jc w:val="center"/>
+                  </w:pPr>
+                  <w:r>
+                    <w:t xml:space="preserve">51</w:t>
+                  </w:r>
+                </w:p>
+              </w:tc>
+              <w:tc>
+                <w:tcPr/>
+                <w:p>
+                  <w:pPr>
+                    <w:pStyle w:val="Compact"/>
+                    <w:jc w:val="right"/>
+                    <w:jc w:val="center"/>
+                  </w:pPr>
+                  <w:r>
+                    <w:t xml:space="preserve">NA</w:t>
+                  </w:r>
+                </w:p>
+              </w:tc>
+              <w:tc>
+                <w:tcPr/>
+                <w:p>
+                  <w:pPr>
+                    <w:pStyle w:val="Compact"/>
+                    <w:jc w:val="right"/>
+                    <w:jc w:val="center"/>
+                  </w:pPr>
+                  <w:r>
+                    <w:t xml:space="preserve">166</w:t>
+                  </w:r>
+                </w:p>
+              </w:tc>
+              <w:tc>
+                <w:tcPr/>
+                <w:p>
+                  <w:pPr>
+                    <w:pStyle w:val="Compact"/>
+                    <w:jc w:val="right"/>
+                    <w:jc w:val="center"/>
+                  </w:pPr>
+                  <w:r>
+                    <w:t xml:space="preserve">NA</w:t>
+                  </w:r>
+                </w:p>
+              </w:tc>
+            </w:tr>
+          </w:tbl>
+          <w:bookmarkEnd w:id="29"/>
+          <w:p/>
         </w:tc>
       </w:tr>
     </w:tbl>
-    <w:bookmarkStart w:id="28" w:name="nazlet-khater-nk"/>
+    <w:bookmarkStart w:id="30" w:name="nazlet-khater-nk"/>
     <w:p>
       <w:pPr>
         <w:pStyle w:val="Heading4"/>
@@ -1112,11 +2217,22 @@
         <w:pStyle w:val="BodyText"/>
       </w:pPr>
       <w:r>
-        <w:t xml:space="preserve">The 115 Nubian cores included in the sample show a predominantly distal preparation strategy (75.7%), with a small number of bilaterally prepared cores (6.1%), and in contrast to previous analyses of the assemblages, Nubian cores with both distal and lateral removals were also distinguished (16.5%) (Table 2).</w:t>
-      </w:r>
-    </w:p>
-    <w:bookmarkEnd w:id="28"/>
-    <w:bookmarkStart w:id="29" w:name="dhofar-th"/>
+        <w:t xml:space="preserve">The 115 Nubian cores included in the sample show a predominantly distal preparation strategy (75.7%), with a small number of bilaterally prepared cores (6.1%), and in contrast to previous analyses of the assemblages, Nubian cores with both distal and lateral removals were also distinguished (16.5%) (</w:t>
+      </w:r>
+      <w:hyperlink w:anchor="tbl-preparation">
+        <w:r>
+          <w:rPr>
+            <w:rStyle w:val="Hyperlink"/>
+          </w:rPr>
+          <w:t xml:space="preserve">Table 2</w:t>
+        </w:r>
+      </w:hyperlink>
+      <w:r>
+        <w:t xml:space="preserve">).</w:t>
+      </w:r>
+    </w:p>
+    <w:bookmarkEnd w:id="30"/>
+    <w:bookmarkStart w:id="31" w:name="dhofar-th"/>
     <w:p>
       <w:pPr>
         <w:pStyle w:val="Heading4"/>
@@ -1138,12 +2254,23 @@
         <w:pStyle w:val="BodyText"/>
       </w:pPr>
       <w:r>
-        <w:t xml:space="preserve">There are several key differences between the TH and NK assemblages: first, Nubian Levallois is the only Levallois core reduction strategy present in almost all Dhofar Middle Palaeolithic assemblages, and furthermore there are very few non-Levallois cores. Additionally, Levallois end-products are scarce at most sites which may reflect different patterns of landscape use between the Nile Valley and the Nejd plateau, as well as the types of site studied. The Dhofar Nubian cores also show more varied patterns of preparation than the predominantly distal preparation at NK, using mainly bilateral (41.2%) and a combination of distal and lateral (45.1%) removals (Table 2). It is worth noting that at other Dhofar sites, distally-prepared cores are proportionally more common than in these two particular assemblages (Usik et al. 2013; Rose et al. 2018).</w:t>
-      </w:r>
-    </w:p>
-    <w:bookmarkEnd w:id="29"/>
-    <w:bookmarkEnd w:id="30"/>
-    <w:bookmarkStart w:id="35" w:name="methods"/>
+        <w:t xml:space="preserve">There are several key differences between the TH and NK assemblages: first, Nubian Levallois is the only Levallois core reduction strategy present in almost all Dhofar Middle Palaeolithic assemblages, and furthermore there are very few non-Levallois cores. Additionally, Levallois end-products are scarce at most sites which may reflect different patterns of landscape use between the Nile Valley and the Nejd plateau, as well as the types of site studied. The Dhofar Nubian cores also show more varied patterns of preparation than the predominantly distal preparation at NK, using mainly bilateral (41.2%) and a combination of distal and lateral (45.1%) removals (</w:t>
+      </w:r>
+      <w:hyperlink w:anchor="tbl-preparation">
+        <w:r>
+          <w:rPr>
+            <w:rStyle w:val="Hyperlink"/>
+          </w:rPr>
+          <w:t xml:space="preserve">Table 2</w:t>
+        </w:r>
+      </w:hyperlink>
+      <w:r>
+        <w:t xml:space="preserve">). It is worth noting that at other Dhofar sites, distally-prepared cores are proportionally more common than in these two particular assemblages (Usik et al. 2013; Rose et al. 2018).</w:t>
+      </w:r>
+    </w:p>
+    <w:bookmarkEnd w:id="31"/>
+    <w:bookmarkEnd w:id="32"/>
+    <w:bookmarkStart w:id="37" w:name="methods"/>
     <w:p>
       <w:pPr>
         <w:pStyle w:val="Heading3"/>
@@ -1160,7 +2287,7 @@
         <w:t xml:space="preserve">The specific features that define Nubian cores were captured on 3D models of artefacts using landmark and semilandmark points, complemented by qualitative attribute data (Table 4). Landmark processing, GM and statistical analyses were carried out in R (R Core Team 2024) using functions in the packages Morpho (Schlager 2017) and geomorph (Baken et al. 2021; Adams et al. 2024). Full details are provided in the accompanying R markdown and R scripts (REPOSITORY), and extended results (Supplementary figures and tables).</w:t>
       </w:r>
     </w:p>
-    <w:bookmarkStart w:id="31" w:name="d-data-acquisition"/>
+    <w:bookmarkStart w:id="33" w:name="d-data-acquisition"/>
     <w:p>
       <w:pPr>
         <w:pStyle w:val="Heading4"/>
@@ -1177,8 +2304,8 @@
         <w:t xml:space="preserve">Artefacts were scanned by one of us (EH) using an Einscan Pro 2x Plus structured light scanner. Each specimen was captured in multiple orientations to ensure complete coverage and these scans were automatically aligned in the associated Shining 3D software. Mesh models were also generated with this software at medium resolution, exported in PLY format, and simplified using the quadric edge decimation resampling tool in Meshlab (quality threshold 0.3).</w:t>
       </w:r>
     </w:p>
-    <w:bookmarkEnd w:id="31"/>
-    <w:bookmarkStart w:id="32" w:name="landmarking-cores"/>
+    <w:bookmarkEnd w:id="33"/>
+    <w:bookmarkStart w:id="34" w:name="landmarking-cores"/>
     <w:p>
       <w:pPr>
         <w:pStyle w:val="Heading4"/>
@@ -1203,8 +2330,8 @@
         <w:t xml:space="preserve">These co-ordinate configurations were imported into R with the platform points treated as fixed landmarks and the points around the core and preferential scar outline as sliding SLMs. These were resampled as equally-spaced SLMs and then slid along the mesh model surface (Figure 1d-e). The SLM configuration of the surface-patched specimen was deformed onto the other specimens to generate geometrically correspondent surface co-ordinates across all cores.</w:t>
       </w:r>
     </w:p>
-    <w:bookmarkEnd w:id="32"/>
-    <w:bookmarkStart w:id="33" w:name="landmarking-end-products-blanks"/>
+    <w:bookmarkEnd w:id="34"/>
+    <w:bookmarkStart w:id="35" w:name="landmarking-end-products-blanks"/>
     <w:p>
       <w:pPr>
         <w:pStyle w:val="Heading4"/>
@@ -1221,8 +2348,8 @@
         <w:t xml:space="preserve">The landmarking protocol followed by Archer et al. (2018, 2021) for blanks was replicated on Levallois end-products. Three fixed landmarks were placed on the platform (at the point of percussion and lateral extremities of the platform) to allow uniform orientation of the artefacts. Four curves formed of SLMs between these points (three platform curves of 5, 5 and 10 SLMs, and one of 40 around the flake edge) served to capture the flake outline (Figure 2a). Three surface patches were placed on the platform, dorsal and ventral faces of one arbitrarily selected template artefact (Figure 2b). Following the same steps as for cores outlined above, edge curve SLMs were resampled and slid (Figure 2c), and the surface-patched template was deformed across all of the other specimens. Lastly, the SLMs outlining the ventral face were extracted and resampled for shape comparison with core preferential scar outlines (Figure 2d).</w:t>
       </w:r>
     </w:p>
-    <w:bookmarkEnd w:id="33"/>
-    <w:bookmarkStart w:id="34" w:name="gm-analyses"/>
+    <w:bookmarkEnd w:id="35"/>
+    <w:bookmarkStart w:id="36" w:name="gm-analyses"/>
     <w:p>
       <w:pPr>
         <w:pStyle w:val="Heading4"/>
@@ -1263,10 +2390,10 @@
         <w:t xml:space="preserve">To compare covariation between two sets of co-ordinates on the same specimen (core outline shape and preferential scar shape), a two-block partial least squares method (PLS) was used (Rohlf and Corti 2000). This relationship was visualised by plotting two-block PLS scores of core outlines against those of preferential scars on the first dimension (i.e. the maximum covariance) using a generalised linear model.</w:t>
       </w:r>
     </w:p>
-    <w:bookmarkEnd w:id="34"/>
-    <w:bookmarkEnd w:id="35"/>
     <w:bookmarkEnd w:id="36"/>
-    <w:bookmarkStart w:id="44" w:name="results"/>
+    <w:bookmarkEnd w:id="37"/>
+    <w:bookmarkEnd w:id="38"/>
+    <w:bookmarkStart w:id="46" w:name="results"/>
     <w:p>
       <w:pPr>
         <w:pStyle w:val="Heading1"/>
@@ -1275,7 +2402,7 @@
         <w:t xml:space="preserve">4. Results</w:t>
       </w:r>
     </w:p>
-    <w:bookmarkStart w:id="37" w:name="shape-and-size"/>
+    <w:bookmarkStart w:id="39" w:name="shape-and-size"/>
     <w:p>
       <w:pPr>
         <w:pStyle w:val="Heading3"/>
@@ -1308,8 +2435,8 @@
         <w:t xml:space="preserve">Allometry was assessed for core surfaces (i.e. 3D shape), core outlines (simplified to 2D planform shape), and preferential scar outline, regressing these shapes against the natural log of their centroid sizes using a generalised linear model (Figure 4). The regression for all shapes shows a positive correlation, with distinct regional clusters of NK and TH cores. A Procrustes ANOVA for the whole Nubian core sample (i.e. not separating samples regionally) shows statistically significant weak to moderate positive allometry across all shapes (core surfaces: F = 11.00, p &lt; 0.001; core outlines: F = 16.65, p &lt; 0.001), being strongest for preferential scars (F = 33.26, p &lt; 0.001) (Table 7, Supplementary Table S3). However, given the marked centroid size differences between TH and NK cores, separate Procrustes ANOVAs were carried out to test whether region was the driver behind (albeit weak) positive allometry. The results for core surfaces show much lower F-statistic values, with weaker statistical significance (NK: F = 2.14, p &lt; 0.05; TH: F = 1.60, p &lt; 0.1), indicating that centroid size is a limited explanatory factor for intra-regional shape variation in Nubian cores (NK: 1.9% of variation; TH: 3.2%) (Table 7). Similarly low, though statistically significant, F-values were observed for preferential scars on cores (Table 7), favouring the null hypothesis that Nubian core shape variation is independent of differences in size in each region. Overall, when regional differences are removed, size is not a significant factor in determining Nubian core shape variation. This is consistent with a Levallois strategy that focuses on preparing a core surface to produce an end-product of a specific shape. Furthermore, it suggests that there may be other behavioural factors related to raw material, environment, function or culture that explain inter-regional core size differences (Samawi and Hallinan 2024).</w:t>
       </w:r>
     </w:p>
-    <w:bookmarkEnd w:id="37"/>
-    <w:bookmarkStart w:id="42" w:name="shape-variability"/>
+    <w:bookmarkEnd w:id="39"/>
+    <w:bookmarkStart w:id="44" w:name="shape-variability"/>
     <w:p>
       <w:pPr>
         <w:pStyle w:val="Heading3"/>
@@ -1326,7 +2453,7 @@
         <w:t xml:space="preserve">A PCA was conducted to explore aspects of Nubian core shape variation independent of size. The different principal components (PC) capture both the nature and percentage of total shape variance, showing that for all core surfaces, PC1 explains 19.7% of variance, followed by PC2 (14.9%) and PC3 (11.2%), with 66% of variance accounted for by the first six PCs (Supplementary Table S4). PC1 mainly explains elongation, with high values indicating short, wide cores, while low values correspond to long, narrow cores (Figure 5). High PC1 values also indicate a steep distal ridge angle, whereas this angle is shallow for low values. PC2 is driven by lateral skew, relating to the orientation of the distal tip and lateral twist in the profile of the plane of intersection. PC3 relates to core profile and the distribution of mass between the two flaking surfaces (Figure 6). Cores with high PC3 scores have greater volume concentrated in their upper surface, whereas the lower surface volume is greater for low scores. Additionally, cores with high PC3 values possess a steeper distal ridge, though this may partly be explained by the increased convexity of the upper face. Likewise, low PC3 scores correspond to a shallower distal convexity. PC4 describes the pointedness of the distal end of the core; low scores indicate a triangular shape, while high scores are more ovate with a rounded distal. PCs 5 and 6 account for only 6-7% of the variance each but capture important differences in core thickness and convexity. High PC5 scores reflect thicker cores with pronounced surface convexities and a steep distal ridge, with low scores indicating flatter surfaces and a muted distal ridge angle. PC6 captures core thickness, particularly in the volume of the lower surface. Cores with low PC6 scores are flat with limited lower surface volume, while cores with high scores are thick with a large lower surface volume.</w:t>
       </w:r>
     </w:p>
-    <w:bookmarkStart w:id="38" w:name="regional-variability"/>
+    <w:bookmarkStart w:id="40" w:name="regional-variability"/>
     <w:p>
       <w:pPr>
         <w:pStyle w:val="Heading4"/>
@@ -1351,8 +2478,8 @@
         <w:t xml:space="preserve">At an assemblage level, the strongest differences are expressed on PC1 (F = 13.52) and PC3 (F = 12.17, p &lt;0.001), with high significance still observed on PC2 (F = 5.23) and PC6 (F = 5.06, p &lt;0.001) (Supplementary Figure S1). Most of this variation is explained by regional differences, but NK3 presents an interesting case. The core sample from NK3 lies in between the other NK and TH sites on PCs 1 to 4, showing no statistically significant differences (Supplementary Figure S1a-b, Supplementary Table S6); however, on PC6, NK3 significantly differs from NK1-M (p &lt;0.05), TH.571 (p &lt;0.05) and TH. 584 (p &lt;0.001) (Supplementary Table S6). NK3 cores concentrate at the higher end of the spectrum (Supplementary Figure S1c), indicating greater lower surface volume and convexity. Based on dimensions alone, NK3 has similar mean values to the NK1 assemblages, but shows slightly higher elongation and lower flattening (Table 5). The volumetric concept underpinning Levallois cores emphasises the role of two asymmetric volumes (Boëda 1995), but this is difficult to capture quantitatively using standard metrics (Ranhorn et al. 2019). Thus, the insights offered here by comparing these aspects of shape reveal some nuanced differences between NK assemblages, as well as clear inter-regional distinctions between the Nile Valley and Dhofar (Supplementary Figure S2a-b).</w:t>
       </w:r>
     </w:p>
-    <w:bookmarkEnd w:id="38"/>
-    <w:bookmarkStart w:id="39" w:name="technological-variability"/>
+    <w:bookmarkEnd w:id="40"/>
+    <w:bookmarkStart w:id="41" w:name="technological-variability"/>
     <w:p>
       <w:pPr>
         <w:pStyle w:val="Heading4"/>
@@ -1377,8 +2504,8 @@
         <w:t xml:space="preserve">There are regional differences in the principal core preparation strategy used; Type 1 dominates at NK (76% of cores), whereas TH has high proportions of both Type 2 (41%) and Type 1/2 (46%). Therefore, a MANOVA was carried out for PC3 (showing the strongest relationship) to test for interaction between region and core type. This yielded significant results, with a low F-statistic of 7.06 (Supplementary Table S7), meaning that while different core types have distinct shapes on PC3 (i.e. surface convexity), these may also vary according to region. The addition of Nubian core samples from further assemblages and regions will contribute to testing the strength of regional differences in future analyses.</w:t>
       </w:r>
     </w:p>
-    <w:bookmarkEnd w:id="39"/>
-    <w:bookmarkStart w:id="40" w:name="preferential-scar-shape-variability"/>
+    <w:bookmarkEnd w:id="41"/>
+    <w:bookmarkStart w:id="42" w:name="preferential-scar-shape-variability"/>
     <w:p>
       <w:pPr>
         <w:pStyle w:val="Heading4"/>
@@ -1411,8 +2538,8 @@
         <w:t xml:space="preserve">Significant differences in scar shape are also present between cores of different Nubian types. As observed for core surface shape, on PC1, Type 1 core scars are significantly different from Type 2 and Type 1/2, with a post-hoc test indicating that the Type 1/2 scar pattern with the greatest (albeit weak) difference is distal-bilateral (p &lt; 0.1) (Supplementary Table S10). A MANOVA was also carried out for scar shape on PC1, but no significant interaction between region and scar type was detected (Supplementary Table S11). This means that in terms of the elongation of preferential scar, the shape differences observed between regions and Nubian type are independent of each other.</w:t>
       </w:r>
     </w:p>
-    <w:bookmarkEnd w:id="40"/>
-    <w:bookmarkStart w:id="41" w:name="nk-product-shape-variability"/>
+    <w:bookmarkEnd w:id="42"/>
+    <w:bookmarkStart w:id="43" w:name="nk-product-shape-variability"/>
     <w:p>
       <w:pPr>
         <w:pStyle w:val="Heading4"/>
@@ -1443,46 +2570,46 @@
       </w:pPr>
       <w:r>
         <w:t xml:space="preserve">A direct comparison of preferential scar and product outline shape shows significant differences on PC1 (48.9% of variance) and PC3 (12.3%) (Supplementary Table S15, Supplementary Figure S4). Differences between scar and product shape are significant in terms of artefact type only on PC1, relating to elongation (Table 10). Significant inter-assemblage differences are expressed on PC3, describing the distal shape of the Levallois product removal. This limited difference in shape suggests that core preferential scars sufficiently represent product shape variability, making this a useful proxy for studying assemblages where Levallois products are scarce, as is the case for many Nubian core assemblages (Chiotti et al. 2009; Rose et al. 2013).</w:t>
-      </w:r>
-    </w:p>
-    <w:bookmarkEnd w:id="41"/>
-    <w:bookmarkEnd w:id="42"/>
-    <w:bookmarkStart w:id="43" w:name="shape-covariation-and-standardisation"/>
-    <w:p>
-      <w:pPr>
-        <w:pStyle w:val="Heading3"/>
-      </w:pPr>
-      <w:r>
-        <w:t xml:space="preserve">4.3. Shape covariation and standardisation</w:t>
-      </w:r>
-    </w:p>
-    <w:p>
-      <w:pPr>
-        <w:pStyle w:val="FirstParagraph"/>
-      </w:pPr>
-      <w:r>
-        <w:t xml:space="preserve">To test the hypothesis of shape covariance – based on the principle that Levallois reduction aims to produce a product of a predetermined shape (Bordes 1980, Boëda 1988) – core outline and preferential scar shape were compared using a two-block PLS analysis. For the entire core dataset, this indicated a strong, statistically significant positive correlation between core outline and preferential scar shape (r-PLS = 0.63, p &lt; 0.001), with 87% of covariance explained on the first dimension (Table 11). The test was then carried out for each regional sample separately to examine intra-regional patterning. For NK, a moderate correlation is observed (r-PLS = 0.46, p &lt; 0.001), explaining 58% of covariance. In contrast, TH showed higher shape correlation, accounting for 57% of covariance, but this was not statistically significant (r-PLS = 0.56, p = 0.1), which could indicate more variability in shapes, or less distinct covariation compared to NK cores. Additional comparisons with other Dhofar assemblages could clarify this pattern regionally. For Nubian core types, moderate to strong correlations were found, with the highest significance for Type 1 cores (Table 11).</w:t>
-      </w:r>
-    </w:p>
-    <w:p>
-      <w:pPr>
-        <w:pStyle w:val="BodyText"/>
-      </w:pPr>
-      <w:r>
-        <w:t xml:space="preserve">Linear regression analysis of scores for Block 1 (core outline as the predictor variable) and Block 2 (scar outline as the response variable) demonstrated that the model explained 40% of the variance for the entire core sample (Table 12, Figure 9). Separate regression analyses were also conducted on regions and core types, finding a weak linear relationship for NK cores (R2 = 0.21), indicating a less predictable correlation between core and scar shape. TH cores showed a stronger relationship (R2 = 0.31), which suggests there is less variability compared to NK. Type 2 cores displayed the strongest model fit (R2 = 0.52), indicating a more robust and predictable relationship between core and scar shape than for Type 1 (R2 = 0.27) or Type 1/2 cores (R2 = 0.35). Overall, while the two-block PLS identifies strong covariation between core outline and scar shape in general – supporting the expectation of Levallois reduction – the linear regression results suggest that core outline shape alone is not a fully predictive determinant of scar shape. This may be due to the final scars capturing a range of states of core reduction, as well as knapping errors that cause early flake termination, thus not achieving a predetermined shape.</w:t>
-      </w:r>
-    </w:p>
-    <w:p>
-      <w:pPr>
-        <w:pStyle w:val="BodyText"/>
-      </w:pPr>
-      <w:r>
-        <w:t xml:space="preserve">A further test of predetermination in the Levallois reduction process involves measuring the degree of shape standardisation among the samples. Standardisation is calculated as the coefficient of variation (CV) based on the Procrustes distance from the mean shape (Muller and Clarkson 2023). The CV for overall core shape was similarly low for all assemblages with a mean of 21 (range: 20-22, Supplementary Table S18). For preferential scar shape, there was lower standardisation and more inter-assemblage variability, with the lowest and highest CV values for TH.571 (26) and TH.584 (39), while the NK sites ranged between 31 and 39 (mean: 36). The products from NK have a mean CV of 30 (range: 28-32), suggesting slightly higher standardisation in products at the sites than reflected by core removals. However, this may be influenced by the extent of core reduction, removal of products of certain shapes, or product sample selection which favoured convergent distal morphologies. It has been argued elsewhere that Nubian Levallois is a highly standardised reduction method compared with other Levallois methods (Groucutt and Rose 2023), and Dhofar in particular shows higher levels of size standardisation than Nubian cores from other regions (Samawi and Hallinan 2024). The observed covariance between core and scar shape supports a deliberate relationship in Nubian Levallois reduction, yet less standardisation in end-product shape is observed in each region. Since the final scar shape only represents the last stage of core reduction, it cannot account for the products from earlier phases – a general limitation in lithic studies (Dibble et al. 2017). Despite this, strong similarities between NK products and core scars suggest the final scar is nevertheless a useful proxy for end-product shape, allowing insights into the goals of Nubian Levallois production even when products are scarce in assemblages.</w:t>
       </w:r>
     </w:p>
     <w:bookmarkEnd w:id="43"/>
     <w:bookmarkEnd w:id="44"/>
-    <w:bookmarkStart w:id="45" w:name="discussion"/>
+    <w:bookmarkStart w:id="45" w:name="shape-covariation-and-standardisation"/>
+    <w:p>
+      <w:pPr>
+        <w:pStyle w:val="Heading3"/>
+      </w:pPr>
+      <w:r>
+        <w:t xml:space="preserve">4.3. Shape covariation and standardisation</w:t>
+      </w:r>
+    </w:p>
+    <w:p>
+      <w:pPr>
+        <w:pStyle w:val="FirstParagraph"/>
+      </w:pPr>
+      <w:r>
+        <w:t xml:space="preserve">To test the hypothesis of shape covariance – based on the principle that Levallois reduction aims to produce a product of a predetermined shape (Bordes 1980, Boëda 1988) – core outline and preferential scar shape were compared using a two-block PLS analysis. For the entire core dataset, this indicated a strong, statistically significant positive correlation between core outline and preferential scar shape (r-PLS = 0.63, p &lt; 0.001), with 87% of covariance explained on the first dimension (Table 11). The test was then carried out for each regional sample separately to examine intra-regional patterning. For NK, a moderate correlation is observed (r-PLS = 0.46, p &lt; 0.001), explaining 58% of covariance. In contrast, TH showed higher shape correlation, accounting for 57% of covariance, but this was not statistically significant (r-PLS = 0.56, p = 0.1), which could indicate more variability in shapes, or less distinct covariation compared to NK cores. Additional comparisons with other Dhofar assemblages could clarify this pattern regionally. For Nubian core types, moderate to strong correlations were found, with the highest significance for Type 1 cores (Table 11).</w:t>
+      </w:r>
+    </w:p>
+    <w:p>
+      <w:pPr>
+        <w:pStyle w:val="BodyText"/>
+      </w:pPr>
+      <w:r>
+        <w:t xml:space="preserve">Linear regression analysis of scores for Block 1 (core outline as the predictor variable) and Block 2 (scar outline as the response variable) demonstrated that the model explained 40% of the variance for the entire core sample (Table 12, Figure 9). Separate regression analyses were also conducted on regions and core types, finding a weak linear relationship for NK cores (R2 = 0.21), indicating a less predictable correlation between core and scar shape. TH cores showed a stronger relationship (R2 = 0.31), which suggests there is less variability compared to NK. Type 2 cores displayed the strongest model fit (R2 = 0.52), indicating a more robust and predictable relationship between core and scar shape than for Type 1 (R2 = 0.27) or Type 1/2 cores (R2 = 0.35). Overall, while the two-block PLS identifies strong covariation between core outline and scar shape in general – supporting the expectation of Levallois reduction – the linear regression results suggest that core outline shape alone is not a fully predictive determinant of scar shape. This may be due to the final scars capturing a range of states of core reduction, as well as knapping errors that cause early flake termination, thus not achieving a predetermined shape.</w:t>
+      </w:r>
+    </w:p>
+    <w:p>
+      <w:pPr>
+        <w:pStyle w:val="BodyText"/>
+      </w:pPr>
+      <w:r>
+        <w:t xml:space="preserve">A further test of predetermination in the Levallois reduction process involves measuring the degree of shape standardisation among the samples. Standardisation is calculated as the coefficient of variation (CV) based on the Procrustes distance from the mean shape (Muller and Clarkson 2023). The CV for overall core shape was similarly low for all assemblages with a mean of 21 (range: 20-22, Supplementary Table S18). For preferential scar shape, there was lower standardisation and more inter-assemblage variability, with the lowest and highest CV values for TH.571 (26) and TH.584 (39), while the NK sites ranged between 31 and 39 (mean: 36). The products from NK have a mean CV of 30 (range: 28-32), suggesting slightly higher standardisation in products at the sites than reflected by core removals. However, this may be influenced by the extent of core reduction, removal of products of certain shapes, or product sample selection which favoured convergent distal morphologies. It has been argued elsewhere that Nubian Levallois is a highly standardised reduction method compared with other Levallois methods (Groucutt and Rose 2023), and Dhofar in particular shows higher levels of size standardisation than Nubian cores from other regions (Samawi and Hallinan 2024). The observed covariance between core and scar shape supports a deliberate relationship in Nubian Levallois reduction, yet less standardisation in end-product shape is observed in each region. Since the final scar shape only represents the last stage of core reduction, it cannot account for the products from earlier phases – a general limitation in lithic studies (Dibble et al. 2017). Despite this, strong similarities between NK products and core scars suggest the final scar is nevertheless a useful proxy for end-product shape, allowing insights into the goals of Nubian Levallois production even when products are scarce in assemblages.</w:t>
+      </w:r>
+    </w:p>
+    <w:bookmarkEnd w:id="45"/>
+    <w:bookmarkEnd w:id="46"/>
+    <w:bookmarkStart w:id="47" w:name="discussion"/>
     <w:p>
       <w:pPr>
         <w:pStyle w:val="Heading1"/>
@@ -1562,8 +2689,8 @@
         <w:t xml:space="preserve">The advantages of 3D GM over traditional metrics in quantifying Levallois core shape have been demonstrated through this study of Nubian core variability. This is particularly evident in the shape characteristics captured by PCs 3, 5 and 6, which relate to convexity and relative surface volume – features that are difficult to represent using standard metrics. While the metric index of flattening indicates that NK cores are generally flatter than TH cores, this clearly oversimplifies the variability in core profile shape. Although GM can identify shape differences, interpreting the behavioural reasons behind them remains complex and this is not fully explored here. Factors related to raw material, technological efficiency, product function, cultural traditions and demographic relationships may all play a role and are important for future model testing (Samawi and Hallinan 2024).</w:t>
       </w:r>
     </w:p>
-    <w:bookmarkEnd w:id="45"/>
-    <w:bookmarkStart w:id="46" w:name="conclusion"/>
+    <w:bookmarkEnd w:id="47"/>
+    <w:bookmarkStart w:id="48" w:name="conclusion"/>
     <w:p>
       <w:pPr>
         <w:pStyle w:val="Heading1"/>
@@ -1588,8 +2715,8 @@
         <w:t xml:space="preserve">Three-dimensional scanning and methods of analysis are rapidly expanding in lithic research, especially in relation to cores which are fundamentally 3D volumes and inadequately captured by 2D measurements (e.g. Clarkson et al. 2006; Lycett et al. 2010; Shott and Trail 2010; Lycett and von Cramon-Taubadel 2013; Bretzke and Conard 2012; Porter et al. 2019; Ranhorn et al. 2019; Valletta et al. 2021; Grosman et al. 2022; Wyatt-Spratt 2022; Lombao et al. 2023; Lin et al. 2024). The importance of open-source methods has been demonstrated by the wide uptake of GM software AGMT3-D in a range of lithic studies (e.g. Herzlinger et al. 2017; Herzlinger and Grosman 2018; Delpiano and Uthmeier 2020; Shipton and White 2020; Hashemi et al. 2021; Li et al. 2021; Falcucci and Peresani 2022; Falcucci et al. 2022; García-Medrano et al. 2020, 2022). However, while AGMT3-D’s automatic orientation protocol is suitable for artefacts with certain morphologies, such as handaxes, points, bladelets and backed tools, our tests of its performance on cores, especially Nubian cores, had more limited success. GM analysis often also uses the open platform R, employing packages developed for the biological sciences, such as geomorph and Morpho (e.g. Archer et al. 2015, 2018, 2021; Schoville et al. 2023), with promising potential in development of the Lithics3D (Pop 2024). Nevertheless, the code, data and methods are rarely shared in full (although see Timbrell et al. 2022a; Hussain et al. 2023; Selden 2023; Thulman et al. 2023 (2D GM); Bustos-Pérez et al. 2024 (3D GM)). The methodology presented here, supported by fully-available R script and data, aims to meet the increasing demand for replicable and reproducible methods in archaeology, particularly lithic studies (e.g. Marwick 2017; Karoune and Plomp 2022; Timbrell et al. 2022b; Araujo et al. 2023; Di Maida et al. 2023; Pargeter et al. 2023), offering a novel application of 3D GM to Levallois technology that can be adapted to other types of cores with highly structured geometries.</w:t>
       </w:r>
     </w:p>
-    <w:bookmarkEnd w:id="46"/>
-    <w:bookmarkStart w:id="47" w:name="acknowledgements"/>
+    <w:bookmarkEnd w:id="48"/>
+    <w:bookmarkStart w:id="49" w:name="acknowledgements"/>
     <w:p>
       <w:pPr>
         <w:pStyle w:val="Heading1"/>
@@ -1606,8 +2733,8 @@
         <w:t xml:space="preserve">We are grateful to Philip Van Peer (Nazlet Khater) and Jeffrey Rose (Dhofar) for study permission and facilitating access to the assemblages.</w:t>
       </w:r>
     </w:p>
-    <w:bookmarkEnd w:id="47"/>
-    <w:bookmarkStart w:id="48" w:name="funding"/>
+    <w:bookmarkEnd w:id="49"/>
+    <w:bookmarkStart w:id="50" w:name="funding"/>
     <w:p>
       <w:pPr>
         <w:pStyle w:val="Heading1"/>
@@ -1624,8 +2751,8 @@
         <w:t xml:space="preserve">This research was funded by the European Union Horizon 2020 Framework under the Marie Skłodowska‐Curie Grant Agreement No. 891917, awarded to Emily Hallinan, hosted by João Cascalheira (project TANKwA). Emily Hallinan is currently supported by grant #2021/00041.CEECIND/CP1672/CT0007, funded by the Portuguese Foundation for Science and Technology (FCT, Fundação para a Ciência e Technologia) (project NuBIAN).</w:t>
       </w:r>
     </w:p>
-    <w:bookmarkEnd w:id="48"/>
-    <w:bookmarkStart w:id="50" w:name="references"/>
+    <w:bookmarkEnd w:id="50"/>
+    <w:bookmarkStart w:id="52" w:name="references"/>
     <w:p>
       <w:pPr>
         <w:pStyle w:val="Heading1"/>
@@ -1639,7 +2766,7 @@
         <w:br w:type="page"/>
       </w:r>
     </w:p>
-    <w:bookmarkStart w:id="49" w:name="colophon"/>
+    <w:bookmarkStart w:id="51" w:name="colophon"/>
     <w:p>
       <w:pPr>
         <w:pStyle w:val="Heading3"/>
@@ -1653,7 +2780,7 @@
         <w:pStyle w:val="FirstParagraph"/>
       </w:pPr>
       <w:r>
-        <w:t xml:space="preserve">This report was generated on 2024-08-21 17:14:03 using the following computational environment and dependencies:</w:t>
+        <w:t xml:space="preserve">This report was generated on 2024-08-22 17:03:25 using the following computational environment and dependencies:</w:t>
       </w:r>
     </w:p>
     <w:p>
@@ -1754,7 +2881,7 @@
         <w:rPr>
           <w:rStyle w:val="VerbatimChar"/>
         </w:rPr>
-        <w:t xml:space="preserve"> date     2024-08-21</w:t>
+        <w:t xml:space="preserve"> date     2024-08-22</w:t>
       </w:r>
       <w:r>
         <w:br/>
@@ -1829,15 +2956,6 @@
         <w:rPr>
           <w:rStyle w:val="VerbatimChar"/>
         </w:rPr>
-        <w:t xml:space="preserve">   codetools     0.2-19  2023-02-01 [2] CRAN (R 4.2.0)</w:t>
-      </w:r>
-      <w:r>
-        <w:br/>
-      </w:r>
-      <w:r>
-        <w:rPr>
-          <w:rStyle w:val="VerbatimChar"/>
-        </w:rPr>
         <w:t xml:space="preserve"> P colorspace    2.1-1   2024-07-26 [?] RSPM (R 4.2.0)</w:t>
       </w:r>
       <w:r>
@@ -2478,11 +3596,11 @@
         <w:rPr>
           <w:rStyle w:val="VerbatimChar"/>
         </w:rPr>
-        <w:t xml:space="preserve">Head:     [014abfd] 2024-08-21: started text</w:t>
-      </w:r>
-    </w:p>
-    <w:bookmarkEnd w:id="49"/>
-    <w:bookmarkEnd w:id="50"/>
+        <w:t xml:space="preserve">Head:     [8d2edc9] 2024-08-21: started adding tables</w:t>
+      </w:r>
+    </w:p>
+    <w:bookmarkEnd w:id="51"/>
+    <w:bookmarkEnd w:id="52"/>
     <w:sectPr>
       <w:pgSz w:h="15840" w:w="12240"/>
       <w:pgMar w:bottom="1440" w:footer="720" w:gutter="0" w:header="720" w:left="1440" w:right="1440" w:top="1440"/>

</xml_diff>